<commit_message>
Final blogpost and reflections
</commit_message>
<xml_diff>
--- a/Reflections/GMD - PDF Handin.docx
+++ b/Reflections/GMD - PDF Handin.docx
@@ -28,8 +28,101 @@
         <w:fldChar w:fldCharType="end"/>
       </w:r>
     </w:p>
-    <w:p>
-      <w:r>
+    <w:p/>
+    <w:p>
+      <w:r>
+        <w:t>Authors:</w:t>
+      </w:r>
+    </w:p>
+    <w:p>
+      <w:r>
+        <w:t xml:space="preserve">Devlin Onichuk (325592) aka </w:t>
+      </w:r>
+      <w:proofErr w:type="spellStart"/>
+      <w:r>
+        <w:t>CuDevlin</w:t>
+      </w:r>
+      <w:proofErr w:type="spellEnd"/>
+    </w:p>
+    <w:p>
+      <w:pPr>
+        <w:rPr>
+          <w:lang w:val="pl-PL"/>
+        </w:rPr>
+      </w:pPr>
+      <w:r>
+        <w:rPr>
+          <w:lang w:val="pl-PL"/>
+        </w:rPr>
+        <w:t xml:space="preserve">Adrian Bugiel (325618) </w:t>
+      </w:r>
+      <w:proofErr w:type="spellStart"/>
+      <w:r>
+        <w:rPr>
+          <w:lang w:val="pl-PL"/>
+        </w:rPr>
+        <w:t>aka</w:t>
+      </w:r>
+      <w:proofErr w:type="spellEnd"/>
+      <w:r>
+        <w:rPr>
+          <w:lang w:val="pl-PL"/>
+        </w:rPr>
+        <w:t xml:space="preserve"> </w:t>
+      </w:r>
+      <w:proofErr w:type="spellStart"/>
+      <w:r>
+        <w:rPr>
+          <w:lang w:val="pl-PL"/>
+        </w:rPr>
+        <w:t>adrianbugiel</w:t>
+      </w:r>
+      <w:proofErr w:type="spellEnd"/>
+      <w:r>
+        <w:rPr>
+          <w:lang w:val="pl-PL"/>
+        </w:rPr>
+        <w:t xml:space="preserve"> </w:t>
+      </w:r>
+      <w:proofErr w:type="spellStart"/>
+      <w:r>
+        <w:rPr>
+          <w:lang w:val="pl-PL"/>
+        </w:rPr>
+        <w:t>or</w:t>
+      </w:r>
+      <w:proofErr w:type="spellEnd"/>
+      <w:r>
+        <w:rPr>
+          <w:lang w:val="pl-PL"/>
+        </w:rPr>
+        <w:t xml:space="preserve"> </w:t>
+      </w:r>
+      <w:proofErr w:type="spellStart"/>
+      <w:r>
+        <w:rPr>
+          <w:lang w:val="pl-PL"/>
+        </w:rPr>
+        <w:t>S</w:t>
+      </w:r>
+      <w:r>
+        <w:rPr>
+          <w:lang w:val="pl-PL"/>
+        </w:rPr>
+        <w:t>lardarz</w:t>
+      </w:r>
+      <w:proofErr w:type="spellEnd"/>
+    </w:p>
+    <w:p>
+      <w:pPr>
+        <w:rPr>
+          <w:lang w:val="pl-PL"/>
+        </w:rPr>
+      </w:pPr>
+      <w:r>
+        <w:rPr>
+          <w:lang w:val="pl-PL"/>
+        </w:rPr>
         <w:br w:type="page"/>
       </w:r>
     </w:p>
@@ -62,6 +155,7 @@
     </w:p>
     <w:p>
       <w:pPr>
+        <w:jc w:val="both"/>
         <w:rPr>
           <w:lang w:val="en-CA"/>
         </w:rPr>
@@ -111,6 +205,7 @@
     </w:p>
     <w:p>
       <w:pPr>
+        <w:jc w:val="both"/>
         <w:rPr>
           <w:lang w:val="en-CA"/>
         </w:rPr>
@@ -130,6 +225,7 @@
     </w:p>
     <w:p>
       <w:pPr>
+        <w:jc w:val="both"/>
         <w:rPr>
           <w:lang w:val="en-CA"/>
         </w:rPr>
@@ -143,6 +239,7 @@
     </w:p>
     <w:p>
       <w:pPr>
+        <w:jc w:val="both"/>
         <w:rPr>
           <w:lang w:val="en-CA"/>
         </w:rPr>
@@ -189,6 +286,7 @@
       </w:pPr>
       <w:r>
         <w:rPr>
+          <w:noProof/>
           <w:lang w:val="en-CA"/>
         </w:rPr>
         <w:drawing>
@@ -230,6 +328,7 @@
     </w:p>
     <w:p>
       <w:pPr>
+        <w:jc w:val="both"/>
         <w:rPr>
           <w:lang w:val="en-CA"/>
         </w:rPr>
@@ -256,6 +355,7 @@
       </w:pPr>
       <w:r>
         <w:rPr>
+          <w:noProof/>
           <w:lang w:val="en-CA"/>
         </w:rPr>
         <w:drawing>
@@ -303,6 +403,7 @@
     </w:p>
     <w:p>
       <w:pPr>
+        <w:jc w:val="both"/>
         <w:rPr>
           <w:lang w:val="en-CA"/>
         </w:rPr>
@@ -329,6 +430,7 @@
     </w:p>
     <w:p>
       <w:pPr>
+        <w:jc w:val="both"/>
         <w:rPr>
           <w:lang w:val="en-CA"/>
         </w:rPr>
@@ -342,6 +444,7 @@
     </w:p>
     <w:p>
       <w:pPr>
+        <w:jc w:val="both"/>
         <w:rPr>
           <w:lang w:val="en-CA"/>
         </w:rPr>
@@ -433,6 +536,7 @@
     </w:p>
     <w:p>
       <w:pPr>
+        <w:jc w:val="both"/>
         <w:rPr>
           <w:lang w:val="en-CA"/>
         </w:rPr>
@@ -464,6 +568,7 @@
     </w:p>
     <w:p>
       <w:pPr>
+        <w:jc w:val="both"/>
         <w:rPr>
           <w:lang w:val="en-CA"/>
         </w:rPr>
@@ -599,6 +704,7 @@
     </w:p>
     <w:p>
       <w:pPr>
+        <w:jc w:val="both"/>
         <w:rPr>
           <w:lang w:val="en-CA"/>
         </w:rPr>
@@ -659,6 +765,13 @@
         </w:rPr>
         <w:t xml:space="preserve"> This has been an amazing opportunity, and I look forward to </w:t>
       </w:r>
+    </w:p>
+    <w:p>
+      <w:pPr>
+        <w:rPr>
+          <w:lang w:val="en-CA"/>
+        </w:rPr>
+      </w:pPr>
       <w:r>
         <w:rPr>
           <w:lang w:val="en-CA"/>
@@ -682,10 +795,273 @@
     </w:p>
     <w:p>
       <w:pPr>
-        <w:rPr>
-          <w:lang w:val="en-CA"/>
-        </w:rPr>
-      </w:pPr>
+        <w:jc w:val="both"/>
+        <w:rPr>
+          <w:lang/>
+        </w:rPr>
+      </w:pPr>
+      <w:r>
+        <w:rPr>
+          <w:lang/>
+        </w:rPr>
+        <w:t xml:space="preserve">During this project, I had the opportunity to work across multiple core Unity systems, gaining practical experience in various aspects of game development. Since the project took place during my final semester at VIA University College, it was particularly challenging to balance the limited available time with the demands of my bachelor project and other elective courses. Despite these constraints, I believe we made meaningful progress in several key areas of our </w:t>
+      </w:r>
+      <w:r>
+        <w:rPr>
+          <w:i/>
+          <w:iCs/>
+          <w:lang/>
+        </w:rPr>
+        <w:t>Vampire Survivors</w:t>
+      </w:r>
+      <w:r>
+        <w:rPr>
+          <w:lang/>
+        </w:rPr>
+        <w:t>-inspired game. This document serves as a reflection on the systems I contributed to and the lessons I gathered throughout the development process.</w:t>
+      </w:r>
+    </w:p>
+    <w:p>
+      <w:pPr>
+        <w:rPr>
+          <w:b/>
+          <w:bCs/>
+          <w:lang/>
+        </w:rPr>
+      </w:pPr>
+      <w:r>
+        <w:rPr>
+          <w:b/>
+          <w:bCs/>
+          <w:lang/>
+        </w:rPr>
+        <w:t>Scripting &amp; Game Logic</w:t>
+      </w:r>
+    </w:p>
+    <w:p>
+      <w:pPr>
+        <w:jc w:val="both"/>
+      </w:pPr>
+      <w:r>
+        <w:rPr>
+          <w:lang/>
+        </w:rPr>
+        <w:t>Working with MonoBehaviours components, events and manager systems, I had an opportunity to develop core gameplay features such as the PowerUpManager, which coordinates upgrade choices across multiple classes tracking player’s main statistics like health, damage or projectile count. This system was built around event-driven design, particularly in context of an ExperienceManager to which other components were subscribed to. This allowed for more modular code and helped me to use Unity’s lifecycle methods, improving code clarity and debuggability.</w:t>
+      </w:r>
+    </w:p>
+    <w:p>
+      <w:pPr>
+        <w:jc w:val="center"/>
+      </w:pPr>
+      <w:r>
+        <w:drawing>
+          <wp:inline distT="0" distB="0" distL="0" distR="0" wp14:anchorId="42E1CF20" wp14:editId="6FAA090C">
+            <wp:extent cx="3649650" cy="3263900"/>
+            <wp:effectExtent l="0" t="0" r="8255" b="0"/>
+            <wp:docPr id="1720774798" name="Picture 1"/>
+            <wp:cNvGraphicFramePr>
+              <a:graphicFrameLocks xmlns:a="http://schemas.openxmlformats.org/drawingml/2006/main" noChangeAspect="1"/>
+            </wp:cNvGraphicFramePr>
+            <a:graphic xmlns:a="http://schemas.openxmlformats.org/drawingml/2006/main">
+              <a:graphicData uri="http://schemas.openxmlformats.org/drawingml/2006/picture">
+                <pic:pic xmlns:pic="http://schemas.openxmlformats.org/drawingml/2006/picture">
+                  <pic:nvPicPr>
+                    <pic:cNvPr id="1720774798" name=""/>
+                    <pic:cNvPicPr/>
+                  </pic:nvPicPr>
+                  <pic:blipFill>
+                    <a:blip r:embed="rId9"/>
+                    <a:stretch>
+                      <a:fillRect/>
+                    </a:stretch>
+                  </pic:blipFill>
+                  <pic:spPr>
+                    <a:xfrm>
+                      <a:off x="0" y="0"/>
+                      <a:ext cx="3671351" cy="3283307"/>
+                    </a:xfrm>
+                    <a:prstGeom prst="rect">
+                      <a:avLst/>
+                    </a:prstGeom>
+                  </pic:spPr>
+                </pic:pic>
+              </a:graphicData>
+            </a:graphic>
+          </wp:inline>
+        </w:drawing>
+      </w:r>
+    </w:p>
+    <w:p>
+      <w:pPr>
+        <w:rPr>
+          <w:b/>
+          <w:bCs/>
+          <w:lang/>
+        </w:rPr>
+      </w:pPr>
+      <w:r>
+        <w:rPr>
+          <w:b/>
+          <w:bCs/>
+          <w:lang/>
+        </w:rPr>
+        <w:t>Graphics &amp; Audio</w:t>
+      </w:r>
+    </w:p>
+    <w:p>
+      <w:pPr>
+        <w:jc w:val="both"/>
+        <w:rPr>
+          <w:lang/>
+        </w:rPr>
+      </w:pPr>
+      <w:r>
+        <w:rPr>
+          <w:lang/>
+        </w:rPr>
+        <w:t>In terms of visual and audio feedback, I added ambient audio, sound effects for player actions and key events like levelling up or taking damage. I organized all game sounds through a central SoundManager that used separate two AudioSource components for music and SFX. This setup gave me a better understanding of audio layering and prioritization in Unity. Finding high-quality assets to match our game’s style proved time-consuming, and in some cases, I recorded or extracted samples from online sources to meet our needs. For visuals, I used the Sora AI tool to generate custom sprite frames, enabling us to define a unique look for each enemy type.</w:t>
+      </w:r>
+    </w:p>
+    <w:p>
+      <w:pPr>
+        <w:rPr>
+          <w:b/>
+          <w:bCs/>
+          <w:lang/>
+        </w:rPr>
+      </w:pPr>
+      <w:r>
+        <w:rPr>
+          <w:b/>
+          <w:bCs/>
+          <w:lang/>
+        </w:rPr>
+        <w:t>Animation</w:t>
+      </w:r>
+    </w:p>
+    <w:p>
+      <w:pPr>
+        <w:jc w:val="both"/>
+        <w:rPr>
+          <w:lang/>
+        </w:rPr>
+      </w:pPr>
+      <w:r>
+        <w:rPr>
+          <w:lang/>
+        </w:rPr>
+        <w:lastRenderedPageBreak/>
+        <w:t>I integrated together with my colleague sprite animations into enemy characters using Unity’s Animator system. While the animations were relatively simple (3-4 different frames) , I gained experience in using animation controllers, creating transitions between states, and linking animation to game logic.</w:t>
+      </w:r>
+    </w:p>
+    <w:p>
+      <w:pPr>
+        <w:rPr>
+          <w:b/>
+          <w:bCs/>
+          <w:lang/>
+        </w:rPr>
+      </w:pPr>
+      <w:r>
+        <w:rPr>
+          <w:b/>
+          <w:bCs/>
+          <w:lang/>
+        </w:rPr>
+        <w:t>Game Architecture</w:t>
+      </w:r>
+    </w:p>
+    <w:p>
+      <w:pPr>
+        <w:jc w:val="both"/>
+        <w:rPr>
+          <w:lang/>
+        </w:rPr>
+      </w:pPr>
+      <w:r>
+        <w:rPr>
+          <w:lang/>
+        </w:rPr>
+        <w:t>My main contribution in this area was creating manager systems (EnemySpawner, SoundManager, ExperienceManager, PowerUpManager) that focus on organising code using single responsibility principle. Though I did not fully apply complete SOLID principles, I kept responsibilities clearly separated and used prefabs to improve reusability. This approach helped me think about relatively maintainable game structure under time constraints and constantly changing game vision.</w:t>
+      </w:r>
+    </w:p>
+    <w:p>
+      <w:pPr>
+        <w:rPr>
+          <w:b/>
+          <w:bCs/>
+          <w:lang/>
+        </w:rPr>
+      </w:pPr>
+      <w:r>
+        <w:rPr>
+          <w:b/>
+          <w:bCs/>
+          <w:lang/>
+        </w:rPr>
+        <w:t>User Interface</w:t>
+      </w:r>
+    </w:p>
+    <w:p>
+      <w:pPr>
+        <w:jc w:val="both"/>
+        <w:rPr>
+          <w:lang/>
+        </w:rPr>
+      </w:pPr>
+      <w:r>
+        <w:rPr>
+          <w:lang/>
+        </w:rPr>
+        <w:t>I built UI elements using Unity UI Toolkit, including a fully functional upgrade selection screen that appears during level-ups. The interface interacts with the gameplay systems, handles pause logic, and allows players to choose from one of two randomized upgrades, giving player a sense of progression. Integrating logic with visuals helped me understand user interaction in Unity and how it connects to game’s main systems.</w:t>
+      </w:r>
+    </w:p>
+    <w:p>
+      <w:pPr>
+        <w:rPr>
+          <w:b/>
+          <w:bCs/>
+          <w:lang/>
+        </w:rPr>
+      </w:pPr>
+      <w:r>
+        <w:rPr>
+          <w:b/>
+          <w:bCs/>
+          <w:lang/>
+        </w:rPr>
+        <w:t>Conclusion</w:t>
+      </w:r>
+    </w:p>
+    <w:p>
+      <w:pPr>
+        <w:jc w:val="both"/>
+      </w:pPr>
+      <w:r>
+        <w:t xml:space="preserve">As the project allowed me to work across many key areas of Unity development like audio system or writing scripts that handle the game’s state, it was a great learning opportunity despite significant time pressure. </w:t>
+      </w:r>
+      <w:r>
+        <w:t>The result</w:t>
+      </w:r>
+      <w:r>
+        <w:t xml:space="preserve"> of our </w:t>
+      </w:r>
+      <w:r>
+        <w:rPr>
+          <w:i/>
+          <w:iCs/>
+        </w:rPr>
+        <w:t>Via Survivors</w:t>
+      </w:r>
+      <w:r>
+        <w:t xml:space="preserve"> game is fully playable and makes me proud of the progress we achieved in this project. </w:t>
+      </w:r>
+      <w:r>
+        <w:rPr>
+          <w:lang/>
+        </w:rPr>
+        <w:t>My final observation from this short project is that balancing the game’s progression with the game’s flow can be really difficult, and I can fully understand now how much iteration, testing, and player feedback is required to achieve a well-paced and engaging experience.</w:t>
+      </w:r>
     </w:p>
     <w:sectPr>
       <w:pgSz w:w="11906" w:h="16838"/>
@@ -706,7 +1082,7 @@
         <w:kern w:val="2"/>
         <w:sz w:val="22"/>
         <w:szCs w:val="22"/>
-        <w:lang w:eastAsia="en-US" w:bidi="ar-SA"/>
+        <w:lang w:val="en-GB" w:eastAsia="en-US" w:bidi="ar-SA"/>
         <w14:ligatures w14:val="standardContextual"/>
       </w:rPr>
     </w:rPrDefault>
@@ -1300,7 +1676,6 @@
   <w:style w:type="character" w:default="1" w:styleId="DefaultParagraphFont">
     <w:name w:val="Default Paragraph Font"/>
     <w:uiPriority w:val="1"/>
-    <w:semiHidden/>
     <w:unhideWhenUsed/>
   </w:style>
   <w:style w:type="table" w:default="1" w:styleId="TableNormal">
@@ -1936,6 +2311,21 @@
 </file>
 
 <file path=customXml/item1.xml><?xml version="1.0" encoding="utf-8"?>
+<p:properties xmlns:p="http://schemas.microsoft.com/office/2006/metadata/properties" xmlns:xsi="http://www.w3.org/2001/XMLSchema-instance" xmlns:pc="http://schemas.microsoft.com/office/infopath/2007/PartnerControls">
+  <documentManagement/>
+</p:properties>
+</file>
+
+<file path=customXml/item2.xml><?xml version="1.0" encoding="utf-8"?>
+<?mso-contentType ?>
+<FormTemplates xmlns="http://schemas.microsoft.com/sharepoint/v3/contenttype/forms">
+  <Display>DocumentLibraryForm</Display>
+  <Edit>DocumentLibraryForm</Edit>
+  <New>DocumentLibraryForm</New>
+</FormTemplates>
+</file>
+
+<file path=customXml/item3.xml><?xml version="1.0" encoding="utf-8"?>
 <ct:contentTypeSchema xmlns:ct="http://schemas.microsoft.com/office/2006/metadata/contentType" xmlns:ma="http://schemas.microsoft.com/office/2006/metadata/properties/metaAttributes" ct:_="" ma:_="" ma:contentTypeName="Document" ma:contentTypeID="0x010100746426B15A6A7345947F417F9AD15576" ma:contentTypeVersion="4" ma:contentTypeDescription="Create a new document." ma:contentTypeScope="" ma:versionID="7871d32cc31eae7ec7894ac590e52a77">
   <xsd:schema xmlns:xsd="http://www.w3.org/2001/XMLSchema" xmlns:xs="http://www.w3.org/2001/XMLSchema" xmlns:p="http://schemas.microsoft.com/office/2006/metadata/properties" xmlns:ns3="bb0a0c94-9fe7-42e1-86d9-1a1706ae44a2" targetNamespace="http://schemas.microsoft.com/office/2006/metadata/properties" ma:root="true" ma:fieldsID="c3cd4acd0f420e411c01834ee3625867" ns3:_="">
     <xsd:import namespace="bb0a0c94-9fe7-42e1-86d9-1a1706ae44a2"/>
@@ -2079,22 +2469,24 @@
 </ct:contentTypeSchema>
 </file>
 
-<file path=customXml/item2.xml><?xml version="1.0" encoding="utf-8"?>
-<?mso-contentType ?>
-<FormTemplates xmlns="http://schemas.microsoft.com/sharepoint/v3/contenttype/forms">
-  <Display>DocumentLibraryForm</Display>
-  <Edit>DocumentLibraryForm</Edit>
-  <New>DocumentLibraryForm</New>
-</FormTemplates>
+<file path=customXml/itemProps1.xml><?xml version="1.0" encoding="utf-8"?>
+<ds:datastoreItem xmlns:ds="http://schemas.openxmlformats.org/officeDocument/2006/customXml" ds:itemID="{A46A0545-6FB9-429C-837C-79650A904573}">
+  <ds:schemaRefs>
+    <ds:schemaRef ds:uri="http://schemas.microsoft.com/office/2006/metadata/properties"/>
+    <ds:schemaRef ds:uri="http://schemas.microsoft.com/office/infopath/2007/PartnerControls"/>
+  </ds:schemaRefs>
+</ds:datastoreItem>
 </file>
 
-<file path=customXml/item3.xml><?xml version="1.0" encoding="utf-8"?>
-<p:properties xmlns:p="http://schemas.microsoft.com/office/2006/metadata/properties" xmlns:xsi="http://www.w3.org/2001/XMLSchema-instance" xmlns:pc="http://schemas.microsoft.com/office/infopath/2007/PartnerControls">
-  <documentManagement/>
-</p:properties>
+<file path=customXml/itemProps2.xml><?xml version="1.0" encoding="utf-8"?>
+<ds:datastoreItem xmlns:ds="http://schemas.openxmlformats.org/officeDocument/2006/customXml" ds:itemID="{64EE8D6E-BCFD-4A28-9522-CDFBAF580612}">
+  <ds:schemaRefs>
+    <ds:schemaRef ds:uri="http://schemas.microsoft.com/sharepoint/v3/contenttype/forms"/>
+  </ds:schemaRefs>
+</ds:datastoreItem>
 </file>
 
-<file path=customXml/itemProps1.xml><?xml version="1.0" encoding="utf-8"?>
+<file path=customXml/itemProps3.xml><?xml version="1.0" encoding="utf-8"?>
 <ds:datastoreItem xmlns:ds="http://schemas.openxmlformats.org/officeDocument/2006/customXml" ds:itemID="{0C9AFC92-391D-43AF-8349-0453BADCED09}">
   <ds:schemaRefs>
     <ds:schemaRef ds:uri="http://schemas.microsoft.com/office/2006/metadata/contentType"/>
@@ -2110,28 +2502,4 @@
     <ds:schemaRef ds:uri="http://schemas.microsoft.com/internal/obd"/>
   </ds:schemaRefs>
 </ds:datastoreItem>
-</file>
-
-<file path=customXml/itemProps2.xml><?xml version="1.0" encoding="utf-8"?>
-<ds:datastoreItem xmlns:ds="http://schemas.openxmlformats.org/officeDocument/2006/customXml" ds:itemID="{64EE8D6E-BCFD-4A28-9522-CDFBAF580612}">
-  <ds:schemaRefs>
-    <ds:schemaRef ds:uri="http://schemas.microsoft.com/sharepoint/v3/contenttype/forms"/>
-  </ds:schemaRefs>
-</ds:datastoreItem>
-</file>
-
-<file path=customXml/itemProps3.xml><?xml version="1.0" encoding="utf-8"?>
-<ds:datastoreItem xmlns:ds="http://schemas.openxmlformats.org/officeDocument/2006/customXml" ds:itemID="{A46A0545-6FB9-429C-837C-79650A904573}">
-  <ds:schemaRefs>
-    <ds:schemaRef ds:uri="http://purl.org/dc/terms/"/>
-    <ds:schemaRef ds:uri="http://schemas.microsoft.com/office/2006/metadata/properties"/>
-    <ds:schemaRef ds:uri="http://schemas.microsoft.com/office/2006/documentManagement/types"/>
-    <ds:schemaRef ds:uri="http://schemas.openxmlformats.org/package/2006/metadata/core-properties"/>
-    <ds:schemaRef ds:uri="http://schemas.microsoft.com/office/infopath/2007/PartnerControls"/>
-    <ds:schemaRef ds:uri="http://www.w3.org/XML/1998/namespace"/>
-    <ds:schemaRef ds:uri="bb0a0c94-9fe7-42e1-86d9-1a1706ae44a2"/>
-    <ds:schemaRef ds:uri="http://purl.org/dc/dcmitype/"/>
-    <ds:schemaRef ds:uri="http://purl.org/dc/elements/1.1/"/>
-  </ds:schemaRefs>
-</ds:datastoreItem>
 </file>
</xml_diff>

<commit_message>
Final reflections and blog post 6 (#21)
* Added post4, updated GDD

* Final blogpost and reflections
</commit_message>
<xml_diff>
--- a/Reflections/GMD - PDF Handin.docx
+++ b/Reflections/GMD - PDF Handin.docx
@@ -28,8 +28,101 @@
         <w:fldChar w:fldCharType="end"/>
       </w:r>
     </w:p>
-    <w:p>
-      <w:r>
+    <w:p/>
+    <w:p>
+      <w:r>
+        <w:t>Authors:</w:t>
+      </w:r>
+    </w:p>
+    <w:p>
+      <w:r>
+        <w:t xml:space="preserve">Devlin Onichuk (325592) aka </w:t>
+      </w:r>
+      <w:proofErr w:type="spellStart"/>
+      <w:r>
+        <w:t>CuDevlin</w:t>
+      </w:r>
+      <w:proofErr w:type="spellEnd"/>
+    </w:p>
+    <w:p>
+      <w:pPr>
+        <w:rPr>
+          <w:lang w:val="pl-PL"/>
+        </w:rPr>
+      </w:pPr>
+      <w:r>
+        <w:rPr>
+          <w:lang w:val="pl-PL"/>
+        </w:rPr>
+        <w:t xml:space="preserve">Adrian Bugiel (325618) </w:t>
+      </w:r>
+      <w:proofErr w:type="spellStart"/>
+      <w:r>
+        <w:rPr>
+          <w:lang w:val="pl-PL"/>
+        </w:rPr>
+        <w:t>aka</w:t>
+      </w:r>
+      <w:proofErr w:type="spellEnd"/>
+      <w:r>
+        <w:rPr>
+          <w:lang w:val="pl-PL"/>
+        </w:rPr>
+        <w:t xml:space="preserve"> </w:t>
+      </w:r>
+      <w:proofErr w:type="spellStart"/>
+      <w:r>
+        <w:rPr>
+          <w:lang w:val="pl-PL"/>
+        </w:rPr>
+        <w:t>adrianbugiel</w:t>
+      </w:r>
+      <w:proofErr w:type="spellEnd"/>
+      <w:r>
+        <w:rPr>
+          <w:lang w:val="pl-PL"/>
+        </w:rPr>
+        <w:t xml:space="preserve"> </w:t>
+      </w:r>
+      <w:proofErr w:type="spellStart"/>
+      <w:r>
+        <w:rPr>
+          <w:lang w:val="pl-PL"/>
+        </w:rPr>
+        <w:t>or</w:t>
+      </w:r>
+      <w:proofErr w:type="spellEnd"/>
+      <w:r>
+        <w:rPr>
+          <w:lang w:val="pl-PL"/>
+        </w:rPr>
+        <w:t xml:space="preserve"> </w:t>
+      </w:r>
+      <w:proofErr w:type="spellStart"/>
+      <w:r>
+        <w:rPr>
+          <w:lang w:val="pl-PL"/>
+        </w:rPr>
+        <w:t>S</w:t>
+      </w:r>
+      <w:r>
+        <w:rPr>
+          <w:lang w:val="pl-PL"/>
+        </w:rPr>
+        <w:t>lardarz</w:t>
+      </w:r>
+      <w:proofErr w:type="spellEnd"/>
+    </w:p>
+    <w:p>
+      <w:pPr>
+        <w:rPr>
+          <w:lang w:val="pl-PL"/>
+        </w:rPr>
+      </w:pPr>
+      <w:r>
+        <w:rPr>
+          <w:lang w:val="pl-PL"/>
+        </w:rPr>
         <w:br w:type="page"/>
       </w:r>
     </w:p>
@@ -62,6 +155,7 @@
     </w:p>
     <w:p>
       <w:pPr>
+        <w:jc w:val="both"/>
         <w:rPr>
           <w:lang w:val="en-CA"/>
         </w:rPr>
@@ -111,6 +205,7 @@
     </w:p>
     <w:p>
       <w:pPr>
+        <w:jc w:val="both"/>
         <w:rPr>
           <w:lang w:val="en-CA"/>
         </w:rPr>
@@ -130,6 +225,7 @@
     </w:p>
     <w:p>
       <w:pPr>
+        <w:jc w:val="both"/>
         <w:rPr>
           <w:lang w:val="en-CA"/>
         </w:rPr>
@@ -143,6 +239,7 @@
     </w:p>
     <w:p>
       <w:pPr>
+        <w:jc w:val="both"/>
         <w:rPr>
           <w:lang w:val="en-CA"/>
         </w:rPr>
@@ -189,6 +286,7 @@
       </w:pPr>
       <w:r>
         <w:rPr>
+          <w:noProof/>
           <w:lang w:val="en-CA"/>
         </w:rPr>
         <w:drawing>
@@ -230,6 +328,7 @@
     </w:p>
     <w:p>
       <w:pPr>
+        <w:jc w:val="both"/>
         <w:rPr>
           <w:lang w:val="en-CA"/>
         </w:rPr>
@@ -256,6 +355,7 @@
       </w:pPr>
       <w:r>
         <w:rPr>
+          <w:noProof/>
           <w:lang w:val="en-CA"/>
         </w:rPr>
         <w:drawing>
@@ -303,6 +403,7 @@
     </w:p>
     <w:p>
       <w:pPr>
+        <w:jc w:val="both"/>
         <w:rPr>
           <w:lang w:val="en-CA"/>
         </w:rPr>
@@ -329,6 +430,7 @@
     </w:p>
     <w:p>
       <w:pPr>
+        <w:jc w:val="both"/>
         <w:rPr>
           <w:lang w:val="en-CA"/>
         </w:rPr>
@@ -342,6 +444,7 @@
     </w:p>
     <w:p>
       <w:pPr>
+        <w:jc w:val="both"/>
         <w:rPr>
           <w:lang w:val="en-CA"/>
         </w:rPr>
@@ -433,6 +536,7 @@
     </w:p>
     <w:p>
       <w:pPr>
+        <w:jc w:val="both"/>
         <w:rPr>
           <w:lang w:val="en-CA"/>
         </w:rPr>
@@ -464,6 +568,7 @@
     </w:p>
     <w:p>
       <w:pPr>
+        <w:jc w:val="both"/>
         <w:rPr>
           <w:lang w:val="en-CA"/>
         </w:rPr>
@@ -599,6 +704,7 @@
     </w:p>
     <w:p>
       <w:pPr>
+        <w:jc w:val="both"/>
         <w:rPr>
           <w:lang w:val="en-CA"/>
         </w:rPr>
@@ -659,6 +765,13 @@
         </w:rPr>
         <w:t xml:space="preserve"> This has been an amazing opportunity, and I look forward to </w:t>
       </w:r>
+    </w:p>
+    <w:p>
+      <w:pPr>
+        <w:rPr>
+          <w:lang w:val="en-CA"/>
+        </w:rPr>
+      </w:pPr>
       <w:r>
         <w:rPr>
           <w:lang w:val="en-CA"/>
@@ -682,10 +795,273 @@
     </w:p>
     <w:p>
       <w:pPr>
-        <w:rPr>
-          <w:lang w:val="en-CA"/>
-        </w:rPr>
-      </w:pPr>
+        <w:jc w:val="both"/>
+        <w:rPr>
+          <w:lang/>
+        </w:rPr>
+      </w:pPr>
+      <w:r>
+        <w:rPr>
+          <w:lang/>
+        </w:rPr>
+        <w:t xml:space="preserve">During this project, I had the opportunity to work across multiple core Unity systems, gaining practical experience in various aspects of game development. Since the project took place during my final semester at VIA University College, it was particularly challenging to balance the limited available time with the demands of my bachelor project and other elective courses. Despite these constraints, I believe we made meaningful progress in several key areas of our </w:t>
+      </w:r>
+      <w:r>
+        <w:rPr>
+          <w:i/>
+          <w:iCs/>
+          <w:lang/>
+        </w:rPr>
+        <w:t>Vampire Survivors</w:t>
+      </w:r>
+      <w:r>
+        <w:rPr>
+          <w:lang/>
+        </w:rPr>
+        <w:t>-inspired game. This document serves as a reflection on the systems I contributed to and the lessons I gathered throughout the development process.</w:t>
+      </w:r>
+    </w:p>
+    <w:p>
+      <w:pPr>
+        <w:rPr>
+          <w:b/>
+          <w:bCs/>
+          <w:lang/>
+        </w:rPr>
+      </w:pPr>
+      <w:r>
+        <w:rPr>
+          <w:b/>
+          <w:bCs/>
+          <w:lang/>
+        </w:rPr>
+        <w:t>Scripting &amp; Game Logic</w:t>
+      </w:r>
+    </w:p>
+    <w:p>
+      <w:pPr>
+        <w:jc w:val="both"/>
+      </w:pPr>
+      <w:r>
+        <w:rPr>
+          <w:lang/>
+        </w:rPr>
+        <w:t>Working with MonoBehaviours components, events and manager systems, I had an opportunity to develop core gameplay features such as the PowerUpManager, which coordinates upgrade choices across multiple classes tracking player’s main statistics like health, damage or projectile count. This system was built around event-driven design, particularly in context of an ExperienceManager to which other components were subscribed to. This allowed for more modular code and helped me to use Unity’s lifecycle methods, improving code clarity and debuggability.</w:t>
+      </w:r>
+    </w:p>
+    <w:p>
+      <w:pPr>
+        <w:jc w:val="center"/>
+      </w:pPr>
+      <w:r>
+        <w:drawing>
+          <wp:inline distT="0" distB="0" distL="0" distR="0" wp14:anchorId="42E1CF20" wp14:editId="6FAA090C">
+            <wp:extent cx="3649650" cy="3263900"/>
+            <wp:effectExtent l="0" t="0" r="8255" b="0"/>
+            <wp:docPr id="1720774798" name="Picture 1"/>
+            <wp:cNvGraphicFramePr>
+              <a:graphicFrameLocks xmlns:a="http://schemas.openxmlformats.org/drawingml/2006/main" noChangeAspect="1"/>
+            </wp:cNvGraphicFramePr>
+            <a:graphic xmlns:a="http://schemas.openxmlformats.org/drawingml/2006/main">
+              <a:graphicData uri="http://schemas.openxmlformats.org/drawingml/2006/picture">
+                <pic:pic xmlns:pic="http://schemas.openxmlformats.org/drawingml/2006/picture">
+                  <pic:nvPicPr>
+                    <pic:cNvPr id="1720774798" name=""/>
+                    <pic:cNvPicPr/>
+                  </pic:nvPicPr>
+                  <pic:blipFill>
+                    <a:blip r:embed="rId9"/>
+                    <a:stretch>
+                      <a:fillRect/>
+                    </a:stretch>
+                  </pic:blipFill>
+                  <pic:spPr>
+                    <a:xfrm>
+                      <a:off x="0" y="0"/>
+                      <a:ext cx="3671351" cy="3283307"/>
+                    </a:xfrm>
+                    <a:prstGeom prst="rect">
+                      <a:avLst/>
+                    </a:prstGeom>
+                  </pic:spPr>
+                </pic:pic>
+              </a:graphicData>
+            </a:graphic>
+          </wp:inline>
+        </w:drawing>
+      </w:r>
+    </w:p>
+    <w:p>
+      <w:pPr>
+        <w:rPr>
+          <w:b/>
+          <w:bCs/>
+          <w:lang/>
+        </w:rPr>
+      </w:pPr>
+      <w:r>
+        <w:rPr>
+          <w:b/>
+          <w:bCs/>
+          <w:lang/>
+        </w:rPr>
+        <w:t>Graphics &amp; Audio</w:t>
+      </w:r>
+    </w:p>
+    <w:p>
+      <w:pPr>
+        <w:jc w:val="both"/>
+        <w:rPr>
+          <w:lang/>
+        </w:rPr>
+      </w:pPr>
+      <w:r>
+        <w:rPr>
+          <w:lang/>
+        </w:rPr>
+        <w:t>In terms of visual and audio feedback, I added ambient audio, sound effects for player actions and key events like levelling up or taking damage. I organized all game sounds through a central SoundManager that used separate two AudioSource components for music and SFX. This setup gave me a better understanding of audio layering and prioritization in Unity. Finding high-quality assets to match our game’s style proved time-consuming, and in some cases, I recorded or extracted samples from online sources to meet our needs. For visuals, I used the Sora AI tool to generate custom sprite frames, enabling us to define a unique look for each enemy type.</w:t>
+      </w:r>
+    </w:p>
+    <w:p>
+      <w:pPr>
+        <w:rPr>
+          <w:b/>
+          <w:bCs/>
+          <w:lang/>
+        </w:rPr>
+      </w:pPr>
+      <w:r>
+        <w:rPr>
+          <w:b/>
+          <w:bCs/>
+          <w:lang/>
+        </w:rPr>
+        <w:t>Animation</w:t>
+      </w:r>
+    </w:p>
+    <w:p>
+      <w:pPr>
+        <w:jc w:val="both"/>
+        <w:rPr>
+          <w:lang/>
+        </w:rPr>
+      </w:pPr>
+      <w:r>
+        <w:rPr>
+          <w:lang/>
+        </w:rPr>
+        <w:lastRenderedPageBreak/>
+        <w:t>I integrated together with my colleague sprite animations into enemy characters using Unity’s Animator system. While the animations were relatively simple (3-4 different frames) , I gained experience in using animation controllers, creating transitions between states, and linking animation to game logic.</w:t>
+      </w:r>
+    </w:p>
+    <w:p>
+      <w:pPr>
+        <w:rPr>
+          <w:b/>
+          <w:bCs/>
+          <w:lang/>
+        </w:rPr>
+      </w:pPr>
+      <w:r>
+        <w:rPr>
+          <w:b/>
+          <w:bCs/>
+          <w:lang/>
+        </w:rPr>
+        <w:t>Game Architecture</w:t>
+      </w:r>
+    </w:p>
+    <w:p>
+      <w:pPr>
+        <w:jc w:val="both"/>
+        <w:rPr>
+          <w:lang/>
+        </w:rPr>
+      </w:pPr>
+      <w:r>
+        <w:rPr>
+          <w:lang/>
+        </w:rPr>
+        <w:t>My main contribution in this area was creating manager systems (EnemySpawner, SoundManager, ExperienceManager, PowerUpManager) that focus on organising code using single responsibility principle. Though I did not fully apply complete SOLID principles, I kept responsibilities clearly separated and used prefabs to improve reusability. This approach helped me think about relatively maintainable game structure under time constraints and constantly changing game vision.</w:t>
+      </w:r>
+    </w:p>
+    <w:p>
+      <w:pPr>
+        <w:rPr>
+          <w:b/>
+          <w:bCs/>
+          <w:lang/>
+        </w:rPr>
+      </w:pPr>
+      <w:r>
+        <w:rPr>
+          <w:b/>
+          <w:bCs/>
+          <w:lang/>
+        </w:rPr>
+        <w:t>User Interface</w:t>
+      </w:r>
+    </w:p>
+    <w:p>
+      <w:pPr>
+        <w:jc w:val="both"/>
+        <w:rPr>
+          <w:lang/>
+        </w:rPr>
+      </w:pPr>
+      <w:r>
+        <w:rPr>
+          <w:lang/>
+        </w:rPr>
+        <w:t>I built UI elements using Unity UI Toolkit, including a fully functional upgrade selection screen that appears during level-ups. The interface interacts with the gameplay systems, handles pause logic, and allows players to choose from one of two randomized upgrades, giving player a sense of progression. Integrating logic with visuals helped me understand user interaction in Unity and how it connects to game’s main systems.</w:t>
+      </w:r>
+    </w:p>
+    <w:p>
+      <w:pPr>
+        <w:rPr>
+          <w:b/>
+          <w:bCs/>
+          <w:lang/>
+        </w:rPr>
+      </w:pPr>
+      <w:r>
+        <w:rPr>
+          <w:b/>
+          <w:bCs/>
+          <w:lang/>
+        </w:rPr>
+        <w:t>Conclusion</w:t>
+      </w:r>
+    </w:p>
+    <w:p>
+      <w:pPr>
+        <w:jc w:val="both"/>
+      </w:pPr>
+      <w:r>
+        <w:t xml:space="preserve">As the project allowed me to work across many key areas of Unity development like audio system or writing scripts that handle the game’s state, it was a great learning opportunity despite significant time pressure. </w:t>
+      </w:r>
+      <w:r>
+        <w:t>The result</w:t>
+      </w:r>
+      <w:r>
+        <w:t xml:space="preserve"> of our </w:t>
+      </w:r>
+      <w:r>
+        <w:rPr>
+          <w:i/>
+          <w:iCs/>
+        </w:rPr>
+        <w:t>Via Survivors</w:t>
+      </w:r>
+      <w:r>
+        <w:t xml:space="preserve"> game is fully playable and makes me proud of the progress we achieved in this project. </w:t>
+      </w:r>
+      <w:r>
+        <w:rPr>
+          <w:lang/>
+        </w:rPr>
+        <w:t>My final observation from this short project is that balancing the game’s progression with the game’s flow can be really difficult, and I can fully understand now how much iteration, testing, and player feedback is required to achieve a well-paced and engaging experience.</w:t>
+      </w:r>
     </w:p>
     <w:sectPr>
       <w:pgSz w:w="11906" w:h="16838"/>
@@ -706,7 +1082,7 @@
         <w:kern w:val="2"/>
         <w:sz w:val="22"/>
         <w:szCs w:val="22"/>
-        <w:lang w:eastAsia="en-US" w:bidi="ar-SA"/>
+        <w:lang w:val="en-GB" w:eastAsia="en-US" w:bidi="ar-SA"/>
         <w14:ligatures w14:val="standardContextual"/>
       </w:rPr>
     </w:rPrDefault>
@@ -1300,7 +1676,6 @@
   <w:style w:type="character" w:default="1" w:styleId="DefaultParagraphFont">
     <w:name w:val="Default Paragraph Font"/>
     <w:uiPriority w:val="1"/>
-    <w:semiHidden/>
     <w:unhideWhenUsed/>
   </w:style>
   <w:style w:type="table" w:default="1" w:styleId="TableNormal">
@@ -1936,6 +2311,21 @@
 </file>
 
 <file path=customXml/item1.xml><?xml version="1.0" encoding="utf-8"?>
+<p:properties xmlns:p="http://schemas.microsoft.com/office/2006/metadata/properties" xmlns:xsi="http://www.w3.org/2001/XMLSchema-instance" xmlns:pc="http://schemas.microsoft.com/office/infopath/2007/PartnerControls">
+  <documentManagement/>
+</p:properties>
+</file>
+
+<file path=customXml/item2.xml><?xml version="1.0" encoding="utf-8"?>
+<?mso-contentType ?>
+<FormTemplates xmlns="http://schemas.microsoft.com/sharepoint/v3/contenttype/forms">
+  <Display>DocumentLibraryForm</Display>
+  <Edit>DocumentLibraryForm</Edit>
+  <New>DocumentLibraryForm</New>
+</FormTemplates>
+</file>
+
+<file path=customXml/item3.xml><?xml version="1.0" encoding="utf-8"?>
 <ct:contentTypeSchema xmlns:ct="http://schemas.microsoft.com/office/2006/metadata/contentType" xmlns:ma="http://schemas.microsoft.com/office/2006/metadata/properties/metaAttributes" ct:_="" ma:_="" ma:contentTypeName="Document" ma:contentTypeID="0x010100746426B15A6A7345947F417F9AD15576" ma:contentTypeVersion="4" ma:contentTypeDescription="Create a new document." ma:contentTypeScope="" ma:versionID="7871d32cc31eae7ec7894ac590e52a77">
   <xsd:schema xmlns:xsd="http://www.w3.org/2001/XMLSchema" xmlns:xs="http://www.w3.org/2001/XMLSchema" xmlns:p="http://schemas.microsoft.com/office/2006/metadata/properties" xmlns:ns3="bb0a0c94-9fe7-42e1-86d9-1a1706ae44a2" targetNamespace="http://schemas.microsoft.com/office/2006/metadata/properties" ma:root="true" ma:fieldsID="c3cd4acd0f420e411c01834ee3625867" ns3:_="">
     <xsd:import namespace="bb0a0c94-9fe7-42e1-86d9-1a1706ae44a2"/>
@@ -2079,22 +2469,24 @@
 </ct:contentTypeSchema>
 </file>
 
-<file path=customXml/item2.xml><?xml version="1.0" encoding="utf-8"?>
-<?mso-contentType ?>
-<FormTemplates xmlns="http://schemas.microsoft.com/sharepoint/v3/contenttype/forms">
-  <Display>DocumentLibraryForm</Display>
-  <Edit>DocumentLibraryForm</Edit>
-  <New>DocumentLibraryForm</New>
-</FormTemplates>
+<file path=customXml/itemProps1.xml><?xml version="1.0" encoding="utf-8"?>
+<ds:datastoreItem xmlns:ds="http://schemas.openxmlformats.org/officeDocument/2006/customXml" ds:itemID="{A46A0545-6FB9-429C-837C-79650A904573}">
+  <ds:schemaRefs>
+    <ds:schemaRef ds:uri="http://schemas.microsoft.com/office/2006/metadata/properties"/>
+    <ds:schemaRef ds:uri="http://schemas.microsoft.com/office/infopath/2007/PartnerControls"/>
+  </ds:schemaRefs>
+</ds:datastoreItem>
 </file>
 
-<file path=customXml/item3.xml><?xml version="1.0" encoding="utf-8"?>
-<p:properties xmlns:p="http://schemas.microsoft.com/office/2006/metadata/properties" xmlns:xsi="http://www.w3.org/2001/XMLSchema-instance" xmlns:pc="http://schemas.microsoft.com/office/infopath/2007/PartnerControls">
-  <documentManagement/>
-</p:properties>
+<file path=customXml/itemProps2.xml><?xml version="1.0" encoding="utf-8"?>
+<ds:datastoreItem xmlns:ds="http://schemas.openxmlformats.org/officeDocument/2006/customXml" ds:itemID="{64EE8D6E-BCFD-4A28-9522-CDFBAF580612}">
+  <ds:schemaRefs>
+    <ds:schemaRef ds:uri="http://schemas.microsoft.com/sharepoint/v3/contenttype/forms"/>
+  </ds:schemaRefs>
+</ds:datastoreItem>
 </file>
 
-<file path=customXml/itemProps1.xml><?xml version="1.0" encoding="utf-8"?>
+<file path=customXml/itemProps3.xml><?xml version="1.0" encoding="utf-8"?>
 <ds:datastoreItem xmlns:ds="http://schemas.openxmlformats.org/officeDocument/2006/customXml" ds:itemID="{0C9AFC92-391D-43AF-8349-0453BADCED09}">
   <ds:schemaRefs>
     <ds:schemaRef ds:uri="http://schemas.microsoft.com/office/2006/metadata/contentType"/>
@@ -2110,28 +2502,4 @@
     <ds:schemaRef ds:uri="http://schemas.microsoft.com/internal/obd"/>
   </ds:schemaRefs>
 </ds:datastoreItem>
-</file>
-
-<file path=customXml/itemProps2.xml><?xml version="1.0" encoding="utf-8"?>
-<ds:datastoreItem xmlns:ds="http://schemas.openxmlformats.org/officeDocument/2006/customXml" ds:itemID="{64EE8D6E-BCFD-4A28-9522-CDFBAF580612}">
-  <ds:schemaRefs>
-    <ds:schemaRef ds:uri="http://schemas.microsoft.com/sharepoint/v3/contenttype/forms"/>
-  </ds:schemaRefs>
-</ds:datastoreItem>
-</file>
-
-<file path=customXml/itemProps3.xml><?xml version="1.0" encoding="utf-8"?>
-<ds:datastoreItem xmlns:ds="http://schemas.openxmlformats.org/officeDocument/2006/customXml" ds:itemID="{A46A0545-6FB9-429C-837C-79650A904573}">
-  <ds:schemaRefs>
-    <ds:schemaRef ds:uri="http://purl.org/dc/terms/"/>
-    <ds:schemaRef ds:uri="http://schemas.microsoft.com/office/2006/metadata/properties"/>
-    <ds:schemaRef ds:uri="http://schemas.microsoft.com/office/2006/documentManagement/types"/>
-    <ds:schemaRef ds:uri="http://schemas.openxmlformats.org/package/2006/metadata/core-properties"/>
-    <ds:schemaRef ds:uri="http://schemas.microsoft.com/office/infopath/2007/PartnerControls"/>
-    <ds:schemaRef ds:uri="http://www.w3.org/XML/1998/namespace"/>
-    <ds:schemaRef ds:uri="bb0a0c94-9fe7-42e1-86d9-1a1706ae44a2"/>
-    <ds:schemaRef ds:uri="http://purl.org/dc/dcmitype/"/>
-    <ds:schemaRef ds:uri="http://purl.org/dc/elements/1.1/"/>
-  </ds:schemaRefs>
-</ds:datastoreItem>
 </file>
</xml_diff>